<commit_message>
Ignore main, little update here
</commit_message>
<xml_diff>
--- a/docs/2019-2_AP2_U4_Laboratorio_Enunciado.docx
+++ b/docs/2019-2_AP2_U4_Laboratorio_Enunciado.docx
@@ -118,14 +118,7 @@
           <w:sz w:val="18"/>
           <w:szCs w:val="18"/>
         </w:rPr>
-        <w:t xml:space="preserve">OE4.3 Utilizar árboles binarios de búsqueda </w:t>
-      </w:r>
-      <w:r>
-        <w:rPr>
-          <w:sz w:val="18"/>
-          <w:szCs w:val="18"/>
-        </w:rPr>
-        <w:t>para representar grupos de objetos que mantienen entre ellos una relación de orden.</w:t>
+        <w:t>OE4.3 Utilizar árboles binarios de búsqueda para representar grupos de objetos que mantienen entre ellos una relación de orden.</w:t>
       </w:r>
     </w:p>
     <w:p>
@@ -149,23 +142,7 @@
           <w:sz w:val="18"/>
           <w:szCs w:val="18"/>
         </w:rPr>
-        <w:t>OE4.4 Escribir algoritmos recursivos para manipu</w:t>
-      </w:r>
-      <w:bookmarkStart w:id="0" w:name="_GoBack"/>
-      <w:bookmarkEnd w:id="0"/>
-      <w:r>
-        <w:rPr>
-          <w:sz w:val="18"/>
-          <w:szCs w:val="18"/>
-        </w:rPr>
-        <w:t>lar estructuras de información recursivas y explicar las ventajas que, en este caso, estos algoritmos tienen sobre los algor</w:t>
-      </w:r>
-      <w:r>
-        <w:rPr>
-          <w:sz w:val="18"/>
-          <w:szCs w:val="18"/>
-        </w:rPr>
-        <w:t>itmos iterativos.</w:t>
+        <w:t>OE4.4 Escribir algoritmos recursivos para manipular estructuras de información recursivas y explicar las ventajas que, en este caso, estos algoritmos tienen sobre los algoritmos iterativos.</w:t>
       </w:r>
     </w:p>
     <w:p>
@@ -225,25 +202,7 @@
             <w:szCs w:val="20"/>
             <w:u w:val="single"/>
           </w:rPr>
-          <w:t>IV Copa Panamericana de Voleibol Masculino Sub</w:t>
-        </w:r>
-        <w:r>
-          <w:rPr>
-            <w:color w:val="1155CC"/>
-            <w:sz w:val="20"/>
-            <w:szCs w:val="20"/>
-            <w:u w:val="single"/>
-          </w:rPr>
-          <w:t>-</w:t>
-        </w:r>
-        <w:r>
-          <w:rPr>
-            <w:color w:val="1155CC"/>
-            <w:sz w:val="20"/>
-            <w:szCs w:val="20"/>
-            <w:u w:val="single"/>
-          </w:rPr>
-          <w:t>21</w:t>
+          <w:t>IV Copa Panamericana de Voleibol Masculino Sub-21</w:t>
         </w:r>
       </w:hyperlink>
       <w:r>
@@ -251,14 +210,7 @@
           <w:sz w:val="20"/>
           <w:szCs w:val="20"/>
         </w:rPr>
-        <w:t xml:space="preserve"> se celebrará del 5 al 11 de mayo de 2019 en Lima, (Perú) y la federaci</w:t>
-      </w:r>
-      <w:r>
-        <w:rPr>
-          <w:sz w:val="20"/>
-          <w:szCs w:val="20"/>
-        </w:rPr>
-        <w:t xml:space="preserve">ón tiene la necesidad de registrar algunos datos de los espectadores que desean asistir al evento y por motivo de algunas labores de logística durante el evento, el personal de registro y control estará permanentemente </w:t>
+        <w:t xml:space="preserve"> se celebrará del 5 al 11 de mayo de 2019 en Lima, (Perú) y la federación tiene la necesidad de registrar algunos datos de los espectadores que desean asistir al evento y por motivo de algunas labores de logística durante el evento, el personal de registro y control estará permanentemente </w:t>
       </w:r>
       <w:r>
         <w:rPr>
@@ -266,15 +218,7 @@
           <w:szCs w:val="20"/>
           <w:highlight w:val="yellow"/>
         </w:rPr>
-        <w:t xml:space="preserve">realizando búsquedas de espectadores </w:t>
-      </w:r>
-      <w:r>
-        <w:rPr>
-          <w:sz w:val="20"/>
-          <w:szCs w:val="20"/>
-          <w:highlight w:val="yellow"/>
-        </w:rPr>
-        <w:t>y participantes en el software, utilizando como criterio el id de registro del evento</w:t>
+        <w:t>realizando búsquedas de espectadores y participantes en el software, utilizando como criterio el id de registro del evento</w:t>
       </w:r>
       <w:r>
         <w:rPr>
@@ -313,15 +257,7 @@
           <w:szCs w:val="20"/>
           <w:highlight w:val="yellow"/>
         </w:rPr>
-        <w:t xml:space="preserve">permita leer la información de los posibles asistentes al evento desde un archivo de texto delimitado por comas y </w:t>
-      </w:r>
-      <w:r>
-        <w:rPr>
-          <w:sz w:val="20"/>
-          <w:szCs w:val="20"/>
-          <w:highlight w:val="yellow"/>
-        </w:rPr>
-        <w:t>cargar la información de manera que se puedan hacer búsquedas a través del identificador del registro del evento.</w:t>
+        <w:t>permita leer la información de los posibles asistentes al evento desde un archivo de texto delimitado por comas y cargar la información de manera que se puedan hacer búsquedas a través del identificador del registro del evento.</w:t>
       </w:r>
     </w:p>
     <w:p>
@@ -353,7 +289,14 @@
           <w:szCs w:val="20"/>
           <w:highlight w:val="yellow"/>
         </w:rPr>
-        <w:t xml:space="preserve">permitir leer el archivo de texto con la información de todos los posibles participantes. Esta información se cargará en una </w:t>
+        <w:t>permitir leer el archivo de texto con la información de todos los posibles participantes. Esta información se cargará en una estructura de datos de tipo árbol binario de búsqueda (ABB) cuya relación de orden estará dada por el id de registro del evento</w:t>
+      </w:r>
+      <w:r>
+        <w:rPr>
+          <w:sz w:val="20"/>
+          <w:szCs w:val="20"/>
+        </w:rPr>
+        <w:t xml:space="preserve">. Una vez cargada esta información en el árbol de espectadores, </w:t>
       </w:r>
       <w:r>
         <w:rPr>
@@ -361,30 +304,7 @@
           <w:szCs w:val="20"/>
           <w:highlight w:val="yellow"/>
         </w:rPr>
-        <w:t>estructura de datos de tipo árbol binario de búsqueda (ABB) cuya relación de orden estará dada por el id de registro del evento</w:t>
-      </w:r>
-      <w:r>
-        <w:rPr>
-          <w:sz w:val="20"/>
-          <w:szCs w:val="20"/>
-        </w:rPr>
-        <w:t xml:space="preserve">. Una vez cargada esta información en el árbol de espectadores, </w:t>
-      </w:r>
-      <w:r>
-        <w:rPr>
-          <w:sz w:val="20"/>
-          <w:szCs w:val="20"/>
-          <w:highlight w:val="yellow"/>
-        </w:rPr>
-        <w:t>se seleccionará aleatoriamente el 50% de esos espectadores para a</w:t>
-      </w:r>
-      <w:r>
-        <w:rPr>
-          <w:sz w:val="20"/>
-          <w:szCs w:val="20"/>
-          <w:highlight w:val="yellow"/>
-        </w:rPr>
-        <w:t>gregarlos a una lista doblemente enlazada, que será la estructura de datos que almacenará los inscritos al evento o participantes al evento.</w:t>
+        <w:t>se seleccionará aleatoriamente el 50% de esos espectadores para agregarlos a una lista doblemente enlazada, que será la estructura de datos que almacenará los inscritos al evento o participantes al evento.</w:t>
       </w:r>
     </w:p>
     <w:p>
@@ -408,21 +328,7 @@
           <w:sz w:val="20"/>
           <w:szCs w:val="20"/>
         </w:rPr>
-        <w:t xml:space="preserve">Luego de la lectura del archivo y la creación de las dos estructuras de datos: una para los posibles participantes </w:t>
-      </w:r>
-      <w:r>
-        <w:rPr>
-          <w:sz w:val="20"/>
-          <w:szCs w:val="20"/>
-        </w:rPr>
-        <w:t>y otra para los inscritos al evento, se debe permitir hacer búsquedas por id, para cada una de las estructuras creadas. Su programa debe indicar, en cualquier caso, si el espectador se encuentra o no entre los buscados así como el tiempo que tardó la búsqu</w:t>
-      </w:r>
-      <w:r>
-        <w:rPr>
-          <w:sz w:val="20"/>
-          <w:szCs w:val="20"/>
-        </w:rPr>
-        <w:t>eda. Si el espectador fue encontrado, deben visualizarse sus datos en un panel a la izquierda.</w:t>
+        <w:t>Luego de la lectura del archivo y la creación de las dos estructuras de datos: una para los posibles participantes y otra para los inscritos al evento, se debe permitir hacer búsquedas por id, para cada una de las estructuras creadas. Su programa debe indicar, en cualquier caso, si el espectador se encuentra o no entre los buscados así como el tiempo que tardó la búsqueda. Si el espectador fue encontrado, deben visualizarse sus datos en un panel a la izquierda.</w:t>
       </w:r>
     </w:p>
     <w:p>
@@ -629,14 +535,7 @@
           <w:sz w:val="20"/>
           <w:szCs w:val="20"/>
         </w:rPr>
-        <w:t>Ya que el máximo es 1000, realice pruebas del tiempo de la consulta para a</w:t>
-      </w:r>
-      <w:r>
-        <w:rPr>
-          <w:sz w:val="20"/>
-          <w:szCs w:val="20"/>
-        </w:rPr>
-        <w:t>rchivos de entrada mas grande como 100000, por ejemplo (generando 100 veces 1000 y uniéndolos). Compare los tiempos de las búsquedas cuando se realizan sobre todos los programadores y los participantes.</w:t>
+        <w:t>Ya que el máximo es 1000, realice pruebas del tiempo de la consulta para archivos de entrada mas grande como 100000, por ejemplo (generando 100 veces 1000 y uniéndolos). Compare los tiempos de las búsquedas cuando se realizan sobre todos los programadores y los participantes.</w:t>
       </w:r>
     </w:p>
     <w:p>
@@ -653,14 +552,7 @@
           <w:sz w:val="20"/>
           <w:szCs w:val="20"/>
         </w:rPr>
-        <w:t>La interfaz del programa debe cumplir con los lineami</w:t>
-      </w:r>
-      <w:r>
-        <w:rPr>
-          <w:sz w:val="20"/>
-          <w:szCs w:val="20"/>
-        </w:rPr>
-        <w:t>entos:</w:t>
+        <w:t>La interfaz del programa debe cumplir con los lineamientos:</w:t>
       </w:r>
     </w:p>
     <w:p>
@@ -700,14 +592,7 @@
           <w:sz w:val="20"/>
           <w:szCs w:val="20"/>
         </w:rPr>
-        <w:t>Buscar espectador por id, debe</w:t>
-      </w:r>
-      <w:r>
-        <w:rPr>
-          <w:sz w:val="20"/>
-          <w:szCs w:val="20"/>
-        </w:rPr>
-        <w:t xml:space="preserve"> cuantificar cuánto tiempo tarda la búsqueda y mostrar los datos del espectador (la foto en esta versión no será visualizada).</w:t>
+        <w:t>Buscar espectador por id, debe cuantificar cuánto tiempo tarda la búsqueda y mostrar los datos del espectador (la foto en esta versión no será visualizada).</w:t>
       </w:r>
     </w:p>
     <w:p>
@@ -728,14 +613,7 @@
           <w:sz w:val="20"/>
           <w:szCs w:val="20"/>
         </w:rPr>
-        <w:t>Buscar participantes por id, debe cuantificar cuánto tiempo tarda la búsqueda y mostrar los datos del participante (la foto en es</w:t>
-      </w:r>
-      <w:r>
-        <w:rPr>
-          <w:sz w:val="20"/>
-          <w:szCs w:val="20"/>
-        </w:rPr>
-        <w:t>ta versión no será visualizada).</w:t>
+        <w:t>Buscar participantes por id, debe cuantificar cuánto tiempo tarda la búsqueda y mostrar los datos del participante (la foto en esta versión no será visualizada).</w:t>
       </w:r>
     </w:p>
     <w:p>
@@ -751,14 +629,7 @@
           <w:sz w:val="20"/>
           <w:szCs w:val="20"/>
         </w:rPr>
-        <w:t>El programa también contará con una opción que podrá visualizar los datos de las dos estructuras de un país determinado, donde la estructura del árbol binario de búsqueda se verá como un árbol y la lista se visualizará en f</w:t>
-      </w:r>
-      <w:r>
-        <w:rPr>
-          <w:sz w:val="20"/>
-          <w:szCs w:val="20"/>
-        </w:rPr>
-        <w:t>orma consecutiva. La estructura árbol puede ser vista de la siguiente manera:</w:t>
+        <w:t>El programa también contará con una opción que podrá visualizar los datos de las dos estructuras de un país determinado, donde la estructura del árbol binario de búsqueda se verá como un árbol y la lista se visualizará en forma consecutiva. La estructura árbol puede ser vista de la siguiente manera:</w:t>
       </w:r>
     </w:p>
     <w:p>
@@ -858,14 +729,7 @@
           <w:sz w:val="20"/>
           <w:szCs w:val="20"/>
         </w:rPr>
-        <w:t>para cada opción se visualizará sólo los datos del país seleccionado (puede ser el componente JOptionPane de Java), e</w:t>
-      </w:r>
-      <w:r>
-        <w:rPr>
-          <w:sz w:val="20"/>
-          <w:szCs w:val="20"/>
-        </w:rPr>
-        <w:t>so quiere decir, que para la estructura de espectadores el árbol pintado solo debe tener espectadores de la ciudad seleccionada e igual para la estructura de los participantes.</w:t>
+        <w:t>para cada opción se visualizará sólo los datos del país seleccionado (puede ser el componente JOptionPane de Java), eso quiere decir, que para la estructura de espectadores el árbol pintado solo debe tener espectadores de la ciudad seleccionada e igual para la estructura de los participantes.</w:t>
       </w:r>
     </w:p>
     <w:p>
@@ -974,14 +838,7 @@
           <w:sz w:val="20"/>
           <w:szCs w:val="20"/>
         </w:rPr>
-        <w:t xml:space="preserve"> Implementación de </w:t>
-      </w:r>
-      <w:r>
-        <w:rPr>
-          <w:sz w:val="20"/>
-          <w:szCs w:val="20"/>
-        </w:rPr>
-        <w:t xml:space="preserve">todas las pruebas unitarias diseñadas y corriendo perfectamente. </w:t>
+        <w:t xml:space="preserve"> Implementación de todas las pruebas unitarias diseñadas y corriendo perfectamente. </w:t>
       </w:r>
       <w:r>
         <w:rPr>
@@ -1011,14 +868,7 @@
           <w:sz w:val="20"/>
           <w:szCs w:val="20"/>
         </w:rPr>
-        <w:t>. La estructura de los espectadores deben ser un árboles binarios de búsqueda y los partici</w:t>
-      </w:r>
-      <w:r>
-        <w:rPr>
-          <w:sz w:val="20"/>
-          <w:szCs w:val="20"/>
-        </w:rPr>
-        <w:t>pantes una lista doblemente enlazada, tal como se explicaron en el tema visto en clase y no podrán usar otro tipo de contenedor como array, ArrayList, etc.</w:t>
+        <w:t>. La estructura de los espectadores deben ser un árboles binarios de búsqueda y los participantes una lista doblemente enlazada, tal como se explicaron en el tema visto en clase y no podrán usar otro tipo de contenedor como array, ArrayList, etc.</w:t>
       </w:r>
     </w:p>
     <w:p>
@@ -1047,10 +897,6 @@
     <w:p>
       <w:pPr>
         <w:jc w:val="both"/>
-        <w:rPr>
-          <w:sz w:val="20"/>
-          <w:szCs w:val="20"/>
-        </w:rPr>
       </w:pPr>
       <w:r>
         <w:rPr>
@@ -1059,11 +905,1935 @@
         <w:t>Integrantes</w:t>
       </w:r>
       <w:r>
-        <w:t>: el</w:t>
-      </w:r>
-      <w:r>
-        <w:t xml:space="preserve"> laboratorio debe realizarse individualmente.</w:t>
-      </w:r>
+        <w:t>: el laboratorio debe realizarse individualmente.</w:t>
+      </w:r>
+    </w:p>
+    <w:p>
+      <w:pPr>
+        <w:jc w:val="both"/>
+      </w:pPr>
+    </w:p>
+    <w:p>
+      <w:pPr>
+        <w:jc w:val="both"/>
+      </w:pPr>
+    </w:p>
+    <w:p>
+      <w:pPr>
+        <w:jc w:val="both"/>
+      </w:pPr>
+    </w:p>
+    <w:p>
+      <w:pPr>
+        <w:jc w:val="both"/>
+      </w:pPr>
+    </w:p>
+    <w:tbl>
+      <w:tblPr>
+        <w:tblW w:w="9847" w:type="dxa"/>
+        <w:jc w:val="center"/>
+        <w:tblBorders>
+          <w:top w:val="single" w:sz="4" w:space="0" w:color="000000"/>
+          <w:left w:val="single" w:sz="4" w:space="0" w:color="000000"/>
+          <w:bottom w:val="single" w:sz="4" w:space="0" w:color="000000"/>
+          <w:right w:val="single" w:sz="4" w:space="0" w:color="000000"/>
+          <w:insideH w:val="single" w:sz="4" w:space="0" w:color="000000"/>
+          <w:insideV w:val="single" w:sz="4" w:space="0" w:color="000000"/>
+        </w:tblBorders>
+        <w:tblLayout w:type="fixed"/>
+        <w:tblLook w:val="0000" w:firstRow="0" w:lastRow="0" w:firstColumn="0" w:lastColumn="0" w:noHBand="0" w:noVBand="0"/>
+      </w:tblPr>
+      <w:tblGrid>
+        <w:gridCol w:w="1762"/>
+        <w:gridCol w:w="8085"/>
+      </w:tblGrid>
+      <w:tr>
+        <w:trPr>
+          <w:jc w:val="center"/>
+        </w:trPr>
+        <w:tc>
+          <w:tcPr>
+            <w:tcW w:w="1762" w:type="dxa"/>
+            <w:tcBorders>
+              <w:top w:val="single" w:sz="4" w:space="0" w:color="000000"/>
+              <w:left w:val="single" w:sz="4" w:space="0" w:color="000000"/>
+              <w:bottom w:val="single" w:sz="4" w:space="0" w:color="000000"/>
+              <w:right w:val="single" w:sz="4" w:space="0" w:color="000000"/>
+            </w:tcBorders>
+            <w:shd w:val="clear" w:color="auto" w:fill="F3F3F3"/>
+            <w:vAlign w:val="center"/>
+          </w:tcPr>
+          <w:p>
+            <w:pPr>
+              <w:pBdr>
+                <w:top w:val="nil"/>
+                <w:left w:val="nil"/>
+                <w:bottom w:val="nil"/>
+                <w:right w:val="nil"/>
+                <w:between w:val="nil"/>
+              </w:pBdr>
+              <w:spacing w:after="100"/>
+              <w:rPr>
+                <w:b/>
+                <w:color w:val="000000"/>
+                <w:sz w:val="24"/>
+                <w:szCs w:val="24"/>
+              </w:rPr>
+            </w:pPr>
+            <w:r>
+              <w:rPr>
+                <w:b/>
+                <w:color w:val="000000"/>
+                <w:sz w:val="24"/>
+                <w:szCs w:val="24"/>
+              </w:rPr>
+              <w:t>Nombre</w:t>
+            </w:r>
+          </w:p>
+        </w:tc>
+        <w:tc>
+          <w:tcPr>
+            <w:tcW w:w="8085" w:type="dxa"/>
+            <w:tcBorders>
+              <w:top w:val="single" w:sz="4" w:space="0" w:color="000000"/>
+              <w:left w:val="single" w:sz="4" w:space="0" w:color="000000"/>
+              <w:bottom w:val="single" w:sz="4" w:space="0" w:color="000000"/>
+              <w:right w:val="single" w:sz="4" w:space="0" w:color="000000"/>
+            </w:tcBorders>
+          </w:tcPr>
+          <w:p>
+            <w:pPr>
+              <w:pBdr>
+                <w:top w:val="nil"/>
+                <w:left w:val="nil"/>
+                <w:bottom w:val="nil"/>
+                <w:right w:val="nil"/>
+                <w:between w:val="nil"/>
+              </w:pBdr>
+              <w:spacing w:after="100"/>
+              <w:rPr>
+                <w:b/>
+                <w:color w:val="000000"/>
+                <w:sz w:val="24"/>
+                <w:szCs w:val="24"/>
+              </w:rPr>
+            </w:pPr>
+            <w:r>
+              <w:rPr>
+                <w:b/>
+                <w:color w:val="000000"/>
+                <w:sz w:val="24"/>
+                <w:szCs w:val="24"/>
+              </w:rPr>
+              <w:t>R</w:t>
+            </w:r>
+            <w:r>
+              <w:rPr>
+                <w:b/>
+                <w:color w:val="000000"/>
+                <w:sz w:val="24"/>
+                <w:szCs w:val="24"/>
+              </w:rPr>
+              <w:t>.F</w:t>
+            </w:r>
+            <w:r>
+              <w:rPr>
+                <w:b/>
+                <w:color w:val="000000"/>
+                <w:sz w:val="24"/>
+                <w:szCs w:val="24"/>
+              </w:rPr>
+              <w:t xml:space="preserve">. </w:t>
+            </w:r>
+            <w:r>
+              <w:rPr>
+                <w:b/>
+                <w:color w:val="000000"/>
+                <w:sz w:val="24"/>
+                <w:szCs w:val="24"/>
+              </w:rPr>
+              <w:t>1</w:t>
+            </w:r>
+            <w:r>
+              <w:rPr>
+                <w:b/>
+                <w:color w:val="000000"/>
+                <w:sz w:val="24"/>
+                <w:szCs w:val="24"/>
+              </w:rPr>
+              <w:t xml:space="preserve">. </w:t>
+            </w:r>
+            <w:r>
+              <w:rPr>
+                <w:b/>
+                <w:color w:val="000000"/>
+                <w:sz w:val="24"/>
+                <w:szCs w:val="24"/>
+              </w:rPr>
+              <w:t xml:space="preserve">Buscar un espectador </w:t>
+            </w:r>
+          </w:p>
+        </w:tc>
+      </w:tr>
+      <w:tr>
+        <w:trPr>
+          <w:jc w:val="center"/>
+        </w:trPr>
+        <w:tc>
+          <w:tcPr>
+            <w:tcW w:w="1762" w:type="dxa"/>
+            <w:tcBorders>
+              <w:top w:val="single" w:sz="4" w:space="0" w:color="000000"/>
+              <w:left w:val="single" w:sz="4" w:space="0" w:color="000000"/>
+              <w:bottom w:val="single" w:sz="4" w:space="0" w:color="000000"/>
+              <w:right w:val="single" w:sz="4" w:space="0" w:color="000000"/>
+            </w:tcBorders>
+            <w:shd w:val="clear" w:color="auto" w:fill="F3F3F3"/>
+            <w:vAlign w:val="center"/>
+          </w:tcPr>
+          <w:p>
+            <w:pPr>
+              <w:pBdr>
+                <w:top w:val="nil"/>
+                <w:left w:val="nil"/>
+                <w:bottom w:val="nil"/>
+                <w:right w:val="nil"/>
+                <w:between w:val="nil"/>
+              </w:pBdr>
+              <w:spacing w:after="100"/>
+              <w:rPr>
+                <w:b/>
+                <w:color w:val="000000"/>
+                <w:sz w:val="24"/>
+                <w:szCs w:val="24"/>
+              </w:rPr>
+            </w:pPr>
+            <w:r>
+              <w:rPr>
+                <w:b/>
+                <w:color w:val="000000"/>
+                <w:sz w:val="24"/>
+                <w:szCs w:val="24"/>
+              </w:rPr>
+              <w:t>Resumen</w:t>
+            </w:r>
+          </w:p>
+        </w:tc>
+        <w:tc>
+          <w:tcPr>
+            <w:tcW w:w="8085" w:type="dxa"/>
+            <w:tcBorders>
+              <w:top w:val="single" w:sz="4" w:space="0" w:color="000000"/>
+              <w:left w:val="single" w:sz="4" w:space="0" w:color="000000"/>
+              <w:bottom w:val="single" w:sz="4" w:space="0" w:color="000000"/>
+              <w:right w:val="single" w:sz="4" w:space="0" w:color="000000"/>
+            </w:tcBorders>
+          </w:tcPr>
+          <w:p>
+            <w:pPr>
+              <w:pBdr>
+                <w:top w:val="nil"/>
+                <w:left w:val="nil"/>
+                <w:bottom w:val="nil"/>
+                <w:right w:val="nil"/>
+                <w:between w:val="nil"/>
+              </w:pBdr>
+              <w:spacing w:after="100"/>
+              <w:rPr>
+                <w:color w:val="000000"/>
+                <w:sz w:val="24"/>
+                <w:szCs w:val="24"/>
+              </w:rPr>
+            </w:pPr>
+            <w:r>
+              <w:rPr>
+                <w:color w:val="000000"/>
+                <w:sz w:val="24"/>
+                <w:szCs w:val="24"/>
+              </w:rPr>
+              <w:t xml:space="preserve"> El usuario debe ingresar </w:t>
+            </w:r>
+            <w:r>
+              <w:rPr>
+                <w:color w:val="000000"/>
+                <w:sz w:val="24"/>
+                <w:szCs w:val="24"/>
+              </w:rPr>
+              <w:t xml:space="preserve">el nombre del </w:t>
+            </w:r>
+            <w:r>
+              <w:rPr>
+                <w:color w:val="000000"/>
+                <w:sz w:val="24"/>
+                <w:szCs w:val="24"/>
+              </w:rPr>
+              <w:t>espectador</w:t>
+            </w:r>
+            <w:r>
+              <w:rPr>
+                <w:color w:val="000000"/>
+                <w:sz w:val="24"/>
+                <w:szCs w:val="24"/>
+              </w:rPr>
+              <w:t xml:space="preserve">, para </w:t>
+            </w:r>
+            <w:r>
+              <w:rPr>
+                <w:color w:val="000000"/>
+                <w:sz w:val="24"/>
+                <w:szCs w:val="24"/>
+              </w:rPr>
+              <w:t>buscarlo en e</w:t>
+            </w:r>
+            <w:r>
+              <w:rPr>
+                <w:color w:val="000000"/>
+                <w:sz w:val="24"/>
+                <w:szCs w:val="24"/>
+              </w:rPr>
+              <w:t>l sistema.</w:t>
+            </w:r>
+          </w:p>
+        </w:tc>
+      </w:tr>
+      <w:tr>
+        <w:trPr>
+          <w:trHeight w:val="300"/>
+          <w:jc w:val="center"/>
+        </w:trPr>
+        <w:tc>
+          <w:tcPr>
+            <w:tcW w:w="9847" w:type="dxa"/>
+            <w:gridSpan w:val="2"/>
+            <w:tcBorders>
+              <w:top w:val="single" w:sz="4" w:space="0" w:color="000000"/>
+              <w:left w:val="single" w:sz="4" w:space="0" w:color="000000"/>
+              <w:bottom w:val="single" w:sz="4" w:space="0" w:color="000000"/>
+              <w:right w:val="single" w:sz="4" w:space="0" w:color="000000"/>
+            </w:tcBorders>
+            <w:shd w:val="clear" w:color="auto" w:fill="737373"/>
+            <w:vAlign w:val="center"/>
+          </w:tcPr>
+          <w:p>
+            <w:pPr>
+              <w:pBdr>
+                <w:top w:val="nil"/>
+                <w:left w:val="nil"/>
+                <w:bottom w:val="nil"/>
+                <w:right w:val="nil"/>
+                <w:between w:val="nil"/>
+              </w:pBdr>
+              <w:spacing w:after="100"/>
+              <w:rPr>
+                <w:b/>
+                <w:color w:val="FFFFFF"/>
+                <w:sz w:val="24"/>
+                <w:szCs w:val="24"/>
+              </w:rPr>
+            </w:pPr>
+            <w:r>
+              <w:rPr>
+                <w:b/>
+                <w:color w:val="FFFFFF"/>
+                <w:sz w:val="24"/>
+                <w:szCs w:val="24"/>
+              </w:rPr>
+              <w:t>Entradas</w:t>
+            </w:r>
+          </w:p>
+        </w:tc>
+      </w:tr>
+      <w:tr>
+        <w:trPr>
+          <w:jc w:val="center"/>
+        </w:trPr>
+        <w:tc>
+          <w:tcPr>
+            <w:tcW w:w="9847" w:type="dxa"/>
+            <w:gridSpan w:val="2"/>
+            <w:tcBorders>
+              <w:top w:val="single" w:sz="4" w:space="0" w:color="000000"/>
+              <w:left w:val="single" w:sz="4" w:space="0" w:color="000000"/>
+              <w:bottom w:val="single" w:sz="4" w:space="0" w:color="000000"/>
+              <w:right w:val="single" w:sz="4" w:space="0" w:color="000000"/>
+            </w:tcBorders>
+          </w:tcPr>
+          <w:p>
+            <w:pPr>
+              <w:pBdr>
+                <w:top w:val="nil"/>
+                <w:left w:val="nil"/>
+                <w:bottom w:val="nil"/>
+                <w:right w:val="nil"/>
+                <w:between w:val="nil"/>
+              </w:pBdr>
+              <w:spacing w:after="100"/>
+              <w:rPr>
+                <w:color w:val="000000"/>
+                <w:sz w:val="24"/>
+                <w:szCs w:val="24"/>
+              </w:rPr>
+            </w:pPr>
+            <w:bookmarkStart w:id="0" w:name="OLE_LINK1"/>
+            <w:bookmarkStart w:id="1" w:name="OLE_LINK2"/>
+            <w:r>
+              <w:rPr>
+                <w:rFonts w:eastAsia="Calibri"/>
+                <w:sz w:val="24"/>
+                <w:szCs w:val="24"/>
+              </w:rPr>
+              <w:t>-</w:t>
+            </w:r>
+            <w:r>
+              <w:rPr>
+                <w:color w:val="000000"/>
+                <w:sz w:val="24"/>
+                <w:szCs w:val="24"/>
+              </w:rPr>
+              <w:t>ID del espectador</w:t>
+            </w:r>
+            <w:bookmarkEnd w:id="0"/>
+            <w:bookmarkEnd w:id="1"/>
+          </w:p>
+        </w:tc>
+      </w:tr>
+      <w:tr>
+        <w:trPr>
+          <w:trHeight w:val="300"/>
+          <w:jc w:val="center"/>
+        </w:trPr>
+        <w:tc>
+          <w:tcPr>
+            <w:tcW w:w="9847" w:type="dxa"/>
+            <w:gridSpan w:val="2"/>
+            <w:tcBorders>
+              <w:top w:val="single" w:sz="4" w:space="0" w:color="000000"/>
+              <w:left w:val="single" w:sz="4" w:space="0" w:color="000000"/>
+              <w:bottom w:val="single" w:sz="4" w:space="0" w:color="000000"/>
+              <w:right w:val="single" w:sz="4" w:space="0" w:color="000000"/>
+            </w:tcBorders>
+            <w:shd w:val="clear" w:color="auto" w:fill="737373"/>
+            <w:vAlign w:val="center"/>
+          </w:tcPr>
+          <w:p>
+            <w:pPr>
+              <w:pBdr>
+                <w:top w:val="nil"/>
+                <w:left w:val="nil"/>
+                <w:bottom w:val="nil"/>
+                <w:right w:val="nil"/>
+                <w:between w:val="nil"/>
+              </w:pBdr>
+              <w:spacing w:after="100"/>
+              <w:rPr>
+                <w:b/>
+                <w:color w:val="FFFFFF"/>
+                <w:sz w:val="24"/>
+                <w:szCs w:val="24"/>
+              </w:rPr>
+            </w:pPr>
+            <w:r>
+              <w:rPr>
+                <w:b/>
+                <w:color w:val="FFFFFF"/>
+                <w:sz w:val="24"/>
+                <w:szCs w:val="24"/>
+              </w:rPr>
+              <w:t>Resultados</w:t>
+            </w:r>
+          </w:p>
+        </w:tc>
+      </w:tr>
+      <w:tr>
+        <w:trPr>
+          <w:jc w:val="center"/>
+        </w:trPr>
+        <w:tc>
+          <w:tcPr>
+            <w:tcW w:w="9847" w:type="dxa"/>
+            <w:gridSpan w:val="2"/>
+            <w:tcBorders>
+              <w:top w:val="single" w:sz="4" w:space="0" w:color="000000"/>
+              <w:left w:val="single" w:sz="4" w:space="0" w:color="000000"/>
+              <w:bottom w:val="single" w:sz="4" w:space="0" w:color="000000"/>
+              <w:right w:val="single" w:sz="4" w:space="0" w:color="000000"/>
+            </w:tcBorders>
+          </w:tcPr>
+          <w:p>
+            <w:pPr>
+              <w:pBdr>
+                <w:top w:val="nil"/>
+                <w:left w:val="nil"/>
+                <w:bottom w:val="nil"/>
+                <w:right w:val="nil"/>
+                <w:between w:val="nil"/>
+              </w:pBdr>
+              <w:spacing w:after="100"/>
+              <w:rPr>
+                <w:color w:val="000000"/>
+                <w:sz w:val="24"/>
+                <w:szCs w:val="24"/>
+              </w:rPr>
+            </w:pPr>
+            <w:r>
+              <w:rPr>
+                <w:color w:val="000000"/>
+                <w:sz w:val="24"/>
+                <w:szCs w:val="24"/>
+              </w:rPr>
+              <w:t>Espectador</w:t>
+            </w:r>
+            <w:r>
+              <w:rPr>
+                <w:color w:val="000000"/>
+                <w:sz w:val="24"/>
+                <w:szCs w:val="24"/>
+              </w:rPr>
+              <w:t xml:space="preserve"> </w:t>
+            </w:r>
+            <w:r>
+              <w:rPr>
+                <w:color w:val="000000"/>
+                <w:sz w:val="24"/>
+                <w:szCs w:val="24"/>
+              </w:rPr>
+              <w:t>encontrado</w:t>
+            </w:r>
+            <w:r>
+              <w:rPr>
+                <w:color w:val="000000"/>
+                <w:sz w:val="24"/>
+                <w:szCs w:val="24"/>
+              </w:rPr>
+              <w:t>.</w:t>
+            </w:r>
+          </w:p>
+        </w:tc>
+      </w:tr>
+    </w:tbl>
+    <w:p>
+      <w:pPr>
+        <w:jc w:val="both"/>
+        <w:rPr>
+          <w:sz w:val="20"/>
+          <w:szCs w:val="20"/>
+        </w:rPr>
+      </w:pPr>
+    </w:p>
+    <w:tbl>
+      <w:tblPr>
+        <w:tblW w:w="9847" w:type="dxa"/>
+        <w:jc w:val="center"/>
+        <w:tblBorders>
+          <w:top w:val="single" w:sz="4" w:space="0" w:color="000000"/>
+          <w:left w:val="single" w:sz="4" w:space="0" w:color="000000"/>
+          <w:bottom w:val="single" w:sz="4" w:space="0" w:color="000000"/>
+          <w:right w:val="single" w:sz="4" w:space="0" w:color="000000"/>
+          <w:insideH w:val="single" w:sz="4" w:space="0" w:color="000000"/>
+          <w:insideV w:val="single" w:sz="4" w:space="0" w:color="000000"/>
+        </w:tblBorders>
+        <w:tblLayout w:type="fixed"/>
+        <w:tblLook w:val="0000" w:firstRow="0" w:lastRow="0" w:firstColumn="0" w:lastColumn="0" w:noHBand="0" w:noVBand="0"/>
+      </w:tblPr>
+      <w:tblGrid>
+        <w:gridCol w:w="1762"/>
+        <w:gridCol w:w="8085"/>
+      </w:tblGrid>
+      <w:tr>
+        <w:trPr>
+          <w:jc w:val="center"/>
+        </w:trPr>
+        <w:tc>
+          <w:tcPr>
+            <w:tcW w:w="1762" w:type="dxa"/>
+            <w:tcBorders>
+              <w:top w:val="single" w:sz="4" w:space="0" w:color="000000"/>
+              <w:left w:val="single" w:sz="4" w:space="0" w:color="000000"/>
+              <w:bottom w:val="single" w:sz="4" w:space="0" w:color="000000"/>
+              <w:right w:val="single" w:sz="4" w:space="0" w:color="000000"/>
+            </w:tcBorders>
+            <w:shd w:val="clear" w:color="auto" w:fill="F3F3F3"/>
+            <w:vAlign w:val="center"/>
+          </w:tcPr>
+          <w:p>
+            <w:pPr>
+              <w:pBdr>
+                <w:top w:val="nil"/>
+                <w:left w:val="nil"/>
+                <w:bottom w:val="nil"/>
+                <w:right w:val="nil"/>
+                <w:between w:val="nil"/>
+              </w:pBdr>
+              <w:spacing w:after="100"/>
+              <w:rPr>
+                <w:b/>
+                <w:color w:val="000000"/>
+                <w:sz w:val="24"/>
+                <w:szCs w:val="24"/>
+              </w:rPr>
+            </w:pPr>
+            <w:r>
+              <w:rPr>
+                <w:b/>
+                <w:color w:val="000000"/>
+                <w:sz w:val="24"/>
+                <w:szCs w:val="24"/>
+              </w:rPr>
+              <w:t>Nombre</w:t>
+            </w:r>
+          </w:p>
+        </w:tc>
+        <w:tc>
+          <w:tcPr>
+            <w:tcW w:w="8085" w:type="dxa"/>
+            <w:tcBorders>
+              <w:top w:val="single" w:sz="4" w:space="0" w:color="000000"/>
+              <w:left w:val="single" w:sz="4" w:space="0" w:color="000000"/>
+              <w:bottom w:val="single" w:sz="4" w:space="0" w:color="000000"/>
+              <w:right w:val="single" w:sz="4" w:space="0" w:color="000000"/>
+            </w:tcBorders>
+          </w:tcPr>
+          <w:p>
+            <w:pPr>
+              <w:pBdr>
+                <w:top w:val="nil"/>
+                <w:left w:val="nil"/>
+                <w:bottom w:val="nil"/>
+                <w:right w:val="nil"/>
+                <w:between w:val="nil"/>
+              </w:pBdr>
+              <w:spacing w:after="100"/>
+              <w:rPr>
+                <w:b/>
+                <w:color w:val="000000"/>
+                <w:sz w:val="24"/>
+                <w:szCs w:val="24"/>
+              </w:rPr>
+            </w:pPr>
+            <w:r>
+              <w:rPr>
+                <w:b/>
+                <w:color w:val="000000"/>
+                <w:sz w:val="24"/>
+                <w:szCs w:val="24"/>
+              </w:rPr>
+              <w:t>R</w:t>
+            </w:r>
+            <w:r>
+              <w:rPr>
+                <w:b/>
+                <w:color w:val="000000"/>
+                <w:sz w:val="24"/>
+                <w:szCs w:val="24"/>
+              </w:rPr>
+              <w:t>.F</w:t>
+            </w:r>
+            <w:r>
+              <w:rPr>
+                <w:b/>
+                <w:color w:val="000000"/>
+                <w:sz w:val="24"/>
+                <w:szCs w:val="24"/>
+              </w:rPr>
+              <w:t xml:space="preserve">. </w:t>
+            </w:r>
+            <w:r>
+              <w:rPr>
+                <w:b/>
+                <w:color w:val="000000"/>
+                <w:sz w:val="24"/>
+                <w:szCs w:val="24"/>
+              </w:rPr>
+              <w:t>2</w:t>
+            </w:r>
+            <w:r>
+              <w:rPr>
+                <w:b/>
+                <w:color w:val="000000"/>
+                <w:sz w:val="24"/>
+                <w:szCs w:val="24"/>
+              </w:rPr>
+              <w:t xml:space="preserve">. </w:t>
+            </w:r>
+            <w:r>
+              <w:rPr>
+                <w:b/>
+                <w:color w:val="000000"/>
+                <w:sz w:val="24"/>
+                <w:szCs w:val="24"/>
+              </w:rPr>
+              <w:t xml:space="preserve">Buscar un </w:t>
+            </w:r>
+            <w:r>
+              <w:rPr>
+                <w:b/>
+                <w:color w:val="000000"/>
+                <w:sz w:val="24"/>
+                <w:szCs w:val="24"/>
+              </w:rPr>
+              <w:t>participante</w:t>
+            </w:r>
+            <w:r>
+              <w:rPr>
+                <w:b/>
+                <w:color w:val="000000"/>
+                <w:sz w:val="24"/>
+                <w:szCs w:val="24"/>
+              </w:rPr>
+              <w:t xml:space="preserve"> </w:t>
+            </w:r>
+          </w:p>
+        </w:tc>
+      </w:tr>
+      <w:tr>
+        <w:trPr>
+          <w:jc w:val="center"/>
+        </w:trPr>
+        <w:tc>
+          <w:tcPr>
+            <w:tcW w:w="1762" w:type="dxa"/>
+            <w:tcBorders>
+              <w:top w:val="single" w:sz="4" w:space="0" w:color="000000"/>
+              <w:left w:val="single" w:sz="4" w:space="0" w:color="000000"/>
+              <w:bottom w:val="single" w:sz="4" w:space="0" w:color="000000"/>
+              <w:right w:val="single" w:sz="4" w:space="0" w:color="000000"/>
+            </w:tcBorders>
+            <w:shd w:val="clear" w:color="auto" w:fill="F3F3F3"/>
+            <w:vAlign w:val="center"/>
+          </w:tcPr>
+          <w:p>
+            <w:pPr>
+              <w:pBdr>
+                <w:top w:val="nil"/>
+                <w:left w:val="nil"/>
+                <w:bottom w:val="nil"/>
+                <w:right w:val="nil"/>
+                <w:between w:val="nil"/>
+              </w:pBdr>
+              <w:spacing w:after="100"/>
+              <w:rPr>
+                <w:b/>
+                <w:color w:val="000000"/>
+                <w:sz w:val="24"/>
+                <w:szCs w:val="24"/>
+              </w:rPr>
+            </w:pPr>
+            <w:r>
+              <w:rPr>
+                <w:b/>
+                <w:color w:val="000000"/>
+                <w:sz w:val="24"/>
+                <w:szCs w:val="24"/>
+              </w:rPr>
+              <w:t>Resumen</w:t>
+            </w:r>
+          </w:p>
+        </w:tc>
+        <w:tc>
+          <w:tcPr>
+            <w:tcW w:w="8085" w:type="dxa"/>
+            <w:tcBorders>
+              <w:top w:val="single" w:sz="4" w:space="0" w:color="000000"/>
+              <w:left w:val="single" w:sz="4" w:space="0" w:color="000000"/>
+              <w:bottom w:val="single" w:sz="4" w:space="0" w:color="000000"/>
+              <w:right w:val="single" w:sz="4" w:space="0" w:color="000000"/>
+            </w:tcBorders>
+          </w:tcPr>
+          <w:p>
+            <w:pPr>
+              <w:pBdr>
+                <w:top w:val="nil"/>
+                <w:left w:val="nil"/>
+                <w:bottom w:val="nil"/>
+                <w:right w:val="nil"/>
+                <w:between w:val="nil"/>
+              </w:pBdr>
+              <w:spacing w:after="100"/>
+              <w:rPr>
+                <w:color w:val="000000"/>
+                <w:sz w:val="24"/>
+                <w:szCs w:val="24"/>
+              </w:rPr>
+            </w:pPr>
+            <w:r>
+              <w:rPr>
+                <w:color w:val="000000"/>
+                <w:sz w:val="24"/>
+                <w:szCs w:val="24"/>
+              </w:rPr>
+              <w:t xml:space="preserve"> El usuario debe ingresar </w:t>
+            </w:r>
+            <w:r>
+              <w:rPr>
+                <w:color w:val="000000"/>
+                <w:sz w:val="24"/>
+                <w:szCs w:val="24"/>
+              </w:rPr>
+              <w:t xml:space="preserve">el nombre del </w:t>
+            </w:r>
+            <w:r>
+              <w:rPr>
+                <w:color w:val="000000"/>
+                <w:sz w:val="24"/>
+                <w:szCs w:val="24"/>
+              </w:rPr>
+              <w:t>participante</w:t>
+            </w:r>
+            <w:r>
+              <w:rPr>
+                <w:color w:val="000000"/>
+                <w:sz w:val="24"/>
+                <w:szCs w:val="24"/>
+              </w:rPr>
+              <w:t>, para buscarlo en el sistema.</w:t>
+            </w:r>
+          </w:p>
+        </w:tc>
+      </w:tr>
+      <w:tr>
+        <w:trPr>
+          <w:trHeight w:val="300"/>
+          <w:jc w:val="center"/>
+        </w:trPr>
+        <w:tc>
+          <w:tcPr>
+            <w:tcW w:w="9847" w:type="dxa"/>
+            <w:gridSpan w:val="2"/>
+            <w:tcBorders>
+              <w:top w:val="single" w:sz="4" w:space="0" w:color="000000"/>
+              <w:left w:val="single" w:sz="4" w:space="0" w:color="000000"/>
+              <w:bottom w:val="single" w:sz="4" w:space="0" w:color="000000"/>
+              <w:right w:val="single" w:sz="4" w:space="0" w:color="000000"/>
+            </w:tcBorders>
+            <w:shd w:val="clear" w:color="auto" w:fill="737373"/>
+            <w:vAlign w:val="center"/>
+          </w:tcPr>
+          <w:p>
+            <w:pPr>
+              <w:pBdr>
+                <w:top w:val="nil"/>
+                <w:left w:val="nil"/>
+                <w:bottom w:val="nil"/>
+                <w:right w:val="nil"/>
+                <w:between w:val="nil"/>
+              </w:pBdr>
+              <w:spacing w:after="100"/>
+              <w:rPr>
+                <w:b/>
+                <w:color w:val="FFFFFF"/>
+                <w:sz w:val="24"/>
+                <w:szCs w:val="24"/>
+              </w:rPr>
+            </w:pPr>
+            <w:r>
+              <w:rPr>
+                <w:b/>
+                <w:color w:val="FFFFFF"/>
+                <w:sz w:val="24"/>
+                <w:szCs w:val="24"/>
+              </w:rPr>
+              <w:t>Entradas</w:t>
+            </w:r>
+          </w:p>
+        </w:tc>
+      </w:tr>
+      <w:tr>
+        <w:trPr>
+          <w:jc w:val="center"/>
+        </w:trPr>
+        <w:tc>
+          <w:tcPr>
+            <w:tcW w:w="9847" w:type="dxa"/>
+            <w:gridSpan w:val="2"/>
+            <w:tcBorders>
+              <w:top w:val="single" w:sz="4" w:space="0" w:color="000000"/>
+              <w:left w:val="single" w:sz="4" w:space="0" w:color="000000"/>
+              <w:bottom w:val="single" w:sz="4" w:space="0" w:color="000000"/>
+              <w:right w:val="single" w:sz="4" w:space="0" w:color="000000"/>
+            </w:tcBorders>
+          </w:tcPr>
+          <w:p>
+            <w:pPr>
+              <w:pBdr>
+                <w:top w:val="nil"/>
+                <w:left w:val="nil"/>
+                <w:bottom w:val="nil"/>
+                <w:right w:val="nil"/>
+                <w:between w:val="nil"/>
+              </w:pBdr>
+              <w:spacing w:after="100"/>
+              <w:rPr>
+                <w:color w:val="000000"/>
+                <w:sz w:val="24"/>
+                <w:szCs w:val="24"/>
+              </w:rPr>
+            </w:pPr>
+            <w:r>
+              <w:rPr>
+                <w:rFonts w:eastAsia="Calibri"/>
+                <w:sz w:val="24"/>
+                <w:szCs w:val="24"/>
+              </w:rPr>
+              <w:t>-</w:t>
+            </w:r>
+            <w:r>
+              <w:rPr>
+                <w:color w:val="000000"/>
+                <w:sz w:val="24"/>
+                <w:szCs w:val="24"/>
+              </w:rPr>
+              <w:t xml:space="preserve">ID del </w:t>
+            </w:r>
+            <w:r>
+              <w:rPr>
+                <w:color w:val="000000"/>
+                <w:sz w:val="24"/>
+                <w:szCs w:val="24"/>
+              </w:rPr>
+              <w:t>participante</w:t>
+            </w:r>
+          </w:p>
+        </w:tc>
+      </w:tr>
+      <w:tr>
+        <w:trPr>
+          <w:trHeight w:val="300"/>
+          <w:jc w:val="center"/>
+        </w:trPr>
+        <w:tc>
+          <w:tcPr>
+            <w:tcW w:w="9847" w:type="dxa"/>
+            <w:gridSpan w:val="2"/>
+            <w:tcBorders>
+              <w:top w:val="single" w:sz="4" w:space="0" w:color="000000"/>
+              <w:left w:val="single" w:sz="4" w:space="0" w:color="000000"/>
+              <w:bottom w:val="single" w:sz="4" w:space="0" w:color="000000"/>
+              <w:right w:val="single" w:sz="4" w:space="0" w:color="000000"/>
+            </w:tcBorders>
+            <w:shd w:val="clear" w:color="auto" w:fill="737373"/>
+            <w:vAlign w:val="center"/>
+          </w:tcPr>
+          <w:p>
+            <w:pPr>
+              <w:pBdr>
+                <w:top w:val="nil"/>
+                <w:left w:val="nil"/>
+                <w:bottom w:val="nil"/>
+                <w:right w:val="nil"/>
+                <w:between w:val="nil"/>
+              </w:pBdr>
+              <w:spacing w:after="100"/>
+              <w:rPr>
+                <w:b/>
+                <w:color w:val="FFFFFF"/>
+                <w:sz w:val="24"/>
+                <w:szCs w:val="24"/>
+              </w:rPr>
+            </w:pPr>
+            <w:r>
+              <w:rPr>
+                <w:b/>
+                <w:color w:val="FFFFFF"/>
+                <w:sz w:val="24"/>
+                <w:szCs w:val="24"/>
+              </w:rPr>
+              <w:t>Resultados</w:t>
+            </w:r>
+          </w:p>
+        </w:tc>
+      </w:tr>
+      <w:tr>
+        <w:trPr>
+          <w:jc w:val="center"/>
+        </w:trPr>
+        <w:tc>
+          <w:tcPr>
+            <w:tcW w:w="9847" w:type="dxa"/>
+            <w:gridSpan w:val="2"/>
+            <w:tcBorders>
+              <w:top w:val="single" w:sz="4" w:space="0" w:color="000000"/>
+              <w:left w:val="single" w:sz="4" w:space="0" w:color="000000"/>
+              <w:bottom w:val="single" w:sz="4" w:space="0" w:color="000000"/>
+              <w:right w:val="single" w:sz="4" w:space="0" w:color="000000"/>
+            </w:tcBorders>
+          </w:tcPr>
+          <w:p>
+            <w:pPr>
+              <w:pBdr>
+                <w:top w:val="nil"/>
+                <w:left w:val="nil"/>
+                <w:bottom w:val="nil"/>
+                <w:right w:val="nil"/>
+                <w:between w:val="nil"/>
+              </w:pBdr>
+              <w:spacing w:after="100"/>
+              <w:rPr>
+                <w:color w:val="000000"/>
+                <w:sz w:val="24"/>
+                <w:szCs w:val="24"/>
+              </w:rPr>
+            </w:pPr>
+            <w:r>
+              <w:rPr>
+                <w:color w:val="000000"/>
+                <w:sz w:val="24"/>
+                <w:szCs w:val="24"/>
+              </w:rPr>
+              <w:t>Participante</w:t>
+            </w:r>
+            <w:r>
+              <w:rPr>
+                <w:color w:val="000000"/>
+                <w:sz w:val="24"/>
+                <w:szCs w:val="24"/>
+              </w:rPr>
+              <w:t xml:space="preserve"> encontrado.</w:t>
+            </w:r>
+          </w:p>
+        </w:tc>
+      </w:tr>
+    </w:tbl>
+    <w:p>
+      <w:pPr>
+        <w:jc w:val="both"/>
+        <w:rPr>
+          <w:sz w:val="20"/>
+          <w:szCs w:val="20"/>
+        </w:rPr>
+      </w:pPr>
+    </w:p>
+    <w:tbl>
+      <w:tblPr>
+        <w:tblW w:w="9847" w:type="dxa"/>
+        <w:jc w:val="center"/>
+        <w:tblBorders>
+          <w:top w:val="single" w:sz="4" w:space="0" w:color="000000"/>
+          <w:left w:val="single" w:sz="4" w:space="0" w:color="000000"/>
+          <w:bottom w:val="single" w:sz="4" w:space="0" w:color="000000"/>
+          <w:right w:val="single" w:sz="4" w:space="0" w:color="000000"/>
+          <w:insideH w:val="single" w:sz="4" w:space="0" w:color="000000"/>
+          <w:insideV w:val="single" w:sz="4" w:space="0" w:color="000000"/>
+        </w:tblBorders>
+        <w:tblLayout w:type="fixed"/>
+        <w:tblLook w:val="0000" w:firstRow="0" w:lastRow="0" w:firstColumn="0" w:lastColumn="0" w:noHBand="0" w:noVBand="0"/>
+      </w:tblPr>
+      <w:tblGrid>
+        <w:gridCol w:w="1762"/>
+        <w:gridCol w:w="8085"/>
+      </w:tblGrid>
+      <w:tr>
+        <w:trPr>
+          <w:jc w:val="center"/>
+        </w:trPr>
+        <w:tc>
+          <w:tcPr>
+            <w:tcW w:w="1762" w:type="dxa"/>
+            <w:tcBorders>
+              <w:top w:val="single" w:sz="4" w:space="0" w:color="000000"/>
+              <w:left w:val="single" w:sz="4" w:space="0" w:color="000000"/>
+              <w:bottom w:val="single" w:sz="4" w:space="0" w:color="000000"/>
+              <w:right w:val="single" w:sz="4" w:space="0" w:color="000000"/>
+            </w:tcBorders>
+            <w:shd w:val="clear" w:color="auto" w:fill="F3F3F3"/>
+            <w:vAlign w:val="center"/>
+          </w:tcPr>
+          <w:p>
+            <w:pPr>
+              <w:pBdr>
+                <w:top w:val="nil"/>
+                <w:left w:val="nil"/>
+                <w:bottom w:val="nil"/>
+                <w:right w:val="nil"/>
+                <w:between w:val="nil"/>
+              </w:pBdr>
+              <w:spacing w:after="100"/>
+              <w:rPr>
+                <w:b/>
+                <w:color w:val="000000"/>
+                <w:sz w:val="24"/>
+                <w:szCs w:val="24"/>
+              </w:rPr>
+            </w:pPr>
+            <w:r>
+              <w:rPr>
+                <w:b/>
+                <w:color w:val="000000"/>
+                <w:sz w:val="24"/>
+                <w:szCs w:val="24"/>
+              </w:rPr>
+              <w:t>Nombre</w:t>
+            </w:r>
+          </w:p>
+        </w:tc>
+        <w:tc>
+          <w:tcPr>
+            <w:tcW w:w="8085" w:type="dxa"/>
+            <w:tcBorders>
+              <w:top w:val="single" w:sz="4" w:space="0" w:color="000000"/>
+              <w:left w:val="single" w:sz="4" w:space="0" w:color="000000"/>
+              <w:bottom w:val="single" w:sz="4" w:space="0" w:color="000000"/>
+              <w:right w:val="single" w:sz="4" w:space="0" w:color="000000"/>
+            </w:tcBorders>
+          </w:tcPr>
+          <w:p>
+            <w:pPr>
+              <w:pBdr>
+                <w:top w:val="nil"/>
+                <w:left w:val="nil"/>
+                <w:bottom w:val="nil"/>
+                <w:right w:val="nil"/>
+                <w:between w:val="nil"/>
+              </w:pBdr>
+              <w:spacing w:after="100"/>
+              <w:rPr>
+                <w:b/>
+                <w:color w:val="000000"/>
+                <w:sz w:val="24"/>
+                <w:szCs w:val="24"/>
+              </w:rPr>
+            </w:pPr>
+            <w:r>
+              <w:rPr>
+                <w:b/>
+                <w:color w:val="000000"/>
+                <w:sz w:val="24"/>
+                <w:szCs w:val="24"/>
+              </w:rPr>
+              <w:t>R</w:t>
+            </w:r>
+            <w:r>
+              <w:rPr>
+                <w:b/>
+                <w:color w:val="000000"/>
+                <w:sz w:val="24"/>
+                <w:szCs w:val="24"/>
+              </w:rPr>
+              <w:t>.F</w:t>
+            </w:r>
+            <w:r>
+              <w:rPr>
+                <w:b/>
+                <w:color w:val="000000"/>
+                <w:sz w:val="24"/>
+                <w:szCs w:val="24"/>
+              </w:rPr>
+              <w:t xml:space="preserve">. </w:t>
+            </w:r>
+            <w:r>
+              <w:rPr>
+                <w:b/>
+                <w:color w:val="000000"/>
+                <w:sz w:val="24"/>
+                <w:szCs w:val="24"/>
+              </w:rPr>
+              <w:t>3</w:t>
+            </w:r>
+            <w:r>
+              <w:rPr>
+                <w:b/>
+                <w:color w:val="000000"/>
+                <w:sz w:val="24"/>
+                <w:szCs w:val="24"/>
+              </w:rPr>
+              <w:t xml:space="preserve">. </w:t>
+            </w:r>
+            <w:r>
+              <w:rPr>
+                <w:b/>
+                <w:color w:val="000000"/>
+                <w:sz w:val="24"/>
+                <w:szCs w:val="24"/>
+              </w:rPr>
+              <w:t>Cargar archivos</w:t>
+            </w:r>
+            <w:r>
+              <w:rPr>
+                <w:b/>
+                <w:color w:val="000000"/>
+                <w:sz w:val="24"/>
+                <w:szCs w:val="24"/>
+              </w:rPr>
+              <w:t xml:space="preserve"> </w:t>
+            </w:r>
+            <w:r>
+              <w:rPr>
+                <w:b/>
+                <w:color w:val="000000"/>
+                <w:sz w:val="24"/>
+                <w:szCs w:val="24"/>
+              </w:rPr>
+              <w:t>para el sistema</w:t>
+            </w:r>
+            <w:r>
+              <w:rPr>
+                <w:b/>
+                <w:color w:val="000000"/>
+                <w:sz w:val="24"/>
+                <w:szCs w:val="24"/>
+              </w:rPr>
+              <w:t xml:space="preserve"> </w:t>
+            </w:r>
+          </w:p>
+        </w:tc>
+      </w:tr>
+      <w:tr>
+        <w:trPr>
+          <w:jc w:val="center"/>
+        </w:trPr>
+        <w:tc>
+          <w:tcPr>
+            <w:tcW w:w="1762" w:type="dxa"/>
+            <w:tcBorders>
+              <w:top w:val="single" w:sz="4" w:space="0" w:color="000000"/>
+              <w:left w:val="single" w:sz="4" w:space="0" w:color="000000"/>
+              <w:bottom w:val="single" w:sz="4" w:space="0" w:color="000000"/>
+              <w:right w:val="single" w:sz="4" w:space="0" w:color="000000"/>
+            </w:tcBorders>
+            <w:shd w:val="clear" w:color="auto" w:fill="F3F3F3"/>
+            <w:vAlign w:val="center"/>
+          </w:tcPr>
+          <w:p>
+            <w:pPr>
+              <w:pBdr>
+                <w:top w:val="nil"/>
+                <w:left w:val="nil"/>
+                <w:bottom w:val="nil"/>
+                <w:right w:val="nil"/>
+                <w:between w:val="nil"/>
+              </w:pBdr>
+              <w:spacing w:after="100"/>
+              <w:rPr>
+                <w:b/>
+                <w:color w:val="000000"/>
+                <w:sz w:val="24"/>
+                <w:szCs w:val="24"/>
+              </w:rPr>
+            </w:pPr>
+            <w:r>
+              <w:rPr>
+                <w:b/>
+                <w:color w:val="000000"/>
+                <w:sz w:val="24"/>
+                <w:szCs w:val="24"/>
+              </w:rPr>
+              <w:t>Resumen</w:t>
+            </w:r>
+          </w:p>
+        </w:tc>
+        <w:tc>
+          <w:tcPr>
+            <w:tcW w:w="8085" w:type="dxa"/>
+            <w:tcBorders>
+              <w:top w:val="single" w:sz="4" w:space="0" w:color="000000"/>
+              <w:left w:val="single" w:sz="4" w:space="0" w:color="000000"/>
+              <w:bottom w:val="single" w:sz="4" w:space="0" w:color="000000"/>
+              <w:right w:val="single" w:sz="4" w:space="0" w:color="000000"/>
+            </w:tcBorders>
+          </w:tcPr>
+          <w:p>
+            <w:pPr>
+              <w:pBdr>
+                <w:top w:val="nil"/>
+                <w:left w:val="nil"/>
+                <w:bottom w:val="nil"/>
+                <w:right w:val="nil"/>
+                <w:between w:val="nil"/>
+              </w:pBdr>
+              <w:spacing w:after="100"/>
+              <w:rPr>
+                <w:color w:val="000000"/>
+                <w:sz w:val="24"/>
+                <w:szCs w:val="24"/>
+              </w:rPr>
+            </w:pPr>
+            <w:r>
+              <w:rPr>
+                <w:color w:val="000000"/>
+                <w:sz w:val="24"/>
+                <w:szCs w:val="24"/>
+              </w:rPr>
+              <w:t xml:space="preserve"> El usuario debe ingresar </w:t>
+            </w:r>
+            <w:r>
+              <w:rPr>
+                <w:color w:val="000000"/>
+                <w:sz w:val="24"/>
+                <w:szCs w:val="24"/>
+              </w:rPr>
+              <w:t>la ruat donde se encuentra el archivo</w:t>
+            </w:r>
+            <w:r>
+              <w:rPr>
+                <w:color w:val="000000"/>
+                <w:sz w:val="24"/>
+                <w:szCs w:val="24"/>
+              </w:rPr>
+              <w:t xml:space="preserve">, para </w:t>
+            </w:r>
+            <w:r>
+              <w:rPr>
+                <w:color w:val="000000"/>
+                <w:sz w:val="24"/>
+                <w:szCs w:val="24"/>
+              </w:rPr>
+              <w:t>cargar los datos</w:t>
+            </w:r>
+            <w:r>
+              <w:rPr>
+                <w:color w:val="000000"/>
+                <w:sz w:val="24"/>
+                <w:szCs w:val="24"/>
+              </w:rPr>
+              <w:t xml:space="preserve"> en el sistema.</w:t>
+            </w:r>
+          </w:p>
+        </w:tc>
+      </w:tr>
+      <w:tr>
+        <w:trPr>
+          <w:trHeight w:val="300"/>
+          <w:jc w:val="center"/>
+        </w:trPr>
+        <w:tc>
+          <w:tcPr>
+            <w:tcW w:w="9847" w:type="dxa"/>
+            <w:gridSpan w:val="2"/>
+            <w:tcBorders>
+              <w:top w:val="single" w:sz="4" w:space="0" w:color="000000"/>
+              <w:left w:val="single" w:sz="4" w:space="0" w:color="000000"/>
+              <w:bottom w:val="single" w:sz="4" w:space="0" w:color="000000"/>
+              <w:right w:val="single" w:sz="4" w:space="0" w:color="000000"/>
+            </w:tcBorders>
+            <w:shd w:val="clear" w:color="auto" w:fill="737373"/>
+            <w:vAlign w:val="center"/>
+          </w:tcPr>
+          <w:p>
+            <w:pPr>
+              <w:pBdr>
+                <w:top w:val="nil"/>
+                <w:left w:val="nil"/>
+                <w:bottom w:val="nil"/>
+                <w:right w:val="nil"/>
+                <w:between w:val="nil"/>
+              </w:pBdr>
+              <w:spacing w:after="100"/>
+              <w:rPr>
+                <w:b/>
+                <w:color w:val="FFFFFF"/>
+                <w:sz w:val="24"/>
+                <w:szCs w:val="24"/>
+              </w:rPr>
+            </w:pPr>
+            <w:r>
+              <w:rPr>
+                <w:b/>
+                <w:color w:val="FFFFFF"/>
+                <w:sz w:val="24"/>
+                <w:szCs w:val="24"/>
+              </w:rPr>
+              <w:t>Entradas</w:t>
+            </w:r>
+          </w:p>
+        </w:tc>
+      </w:tr>
+      <w:tr>
+        <w:trPr>
+          <w:jc w:val="center"/>
+        </w:trPr>
+        <w:tc>
+          <w:tcPr>
+            <w:tcW w:w="9847" w:type="dxa"/>
+            <w:gridSpan w:val="2"/>
+            <w:tcBorders>
+              <w:top w:val="single" w:sz="4" w:space="0" w:color="000000"/>
+              <w:left w:val="single" w:sz="4" w:space="0" w:color="000000"/>
+              <w:bottom w:val="single" w:sz="4" w:space="0" w:color="000000"/>
+              <w:right w:val="single" w:sz="4" w:space="0" w:color="000000"/>
+            </w:tcBorders>
+          </w:tcPr>
+          <w:p>
+            <w:pPr>
+              <w:pBdr>
+                <w:top w:val="nil"/>
+                <w:left w:val="nil"/>
+                <w:bottom w:val="nil"/>
+                <w:right w:val="nil"/>
+                <w:between w:val="nil"/>
+              </w:pBdr>
+              <w:spacing w:after="100"/>
+              <w:rPr>
+                <w:color w:val="000000"/>
+                <w:sz w:val="24"/>
+                <w:szCs w:val="24"/>
+              </w:rPr>
+            </w:pPr>
+            <w:r>
+              <w:rPr>
+                <w:rFonts w:eastAsia="Calibri"/>
+                <w:sz w:val="24"/>
+                <w:szCs w:val="24"/>
+              </w:rPr>
+              <w:t>-</w:t>
+            </w:r>
+            <w:r>
+              <w:rPr>
+                <w:color w:val="000000"/>
+                <w:sz w:val="24"/>
+                <w:szCs w:val="24"/>
+              </w:rPr>
+              <w:t>Ruta del archivo</w:t>
+            </w:r>
+          </w:p>
+        </w:tc>
+      </w:tr>
+      <w:tr>
+        <w:trPr>
+          <w:trHeight w:val="300"/>
+          <w:jc w:val="center"/>
+        </w:trPr>
+        <w:tc>
+          <w:tcPr>
+            <w:tcW w:w="9847" w:type="dxa"/>
+            <w:gridSpan w:val="2"/>
+            <w:tcBorders>
+              <w:top w:val="single" w:sz="4" w:space="0" w:color="000000"/>
+              <w:left w:val="single" w:sz="4" w:space="0" w:color="000000"/>
+              <w:bottom w:val="single" w:sz="4" w:space="0" w:color="000000"/>
+              <w:right w:val="single" w:sz="4" w:space="0" w:color="000000"/>
+            </w:tcBorders>
+            <w:shd w:val="clear" w:color="auto" w:fill="737373"/>
+            <w:vAlign w:val="center"/>
+          </w:tcPr>
+          <w:p>
+            <w:pPr>
+              <w:pBdr>
+                <w:top w:val="nil"/>
+                <w:left w:val="nil"/>
+                <w:bottom w:val="nil"/>
+                <w:right w:val="nil"/>
+                <w:between w:val="nil"/>
+              </w:pBdr>
+              <w:spacing w:after="100"/>
+              <w:rPr>
+                <w:b/>
+                <w:color w:val="FFFFFF"/>
+                <w:sz w:val="24"/>
+                <w:szCs w:val="24"/>
+              </w:rPr>
+            </w:pPr>
+            <w:r>
+              <w:rPr>
+                <w:b/>
+                <w:color w:val="FFFFFF"/>
+                <w:sz w:val="24"/>
+                <w:szCs w:val="24"/>
+              </w:rPr>
+              <w:t>Resultados</w:t>
+            </w:r>
+          </w:p>
+        </w:tc>
+      </w:tr>
+      <w:tr>
+        <w:trPr>
+          <w:jc w:val="center"/>
+        </w:trPr>
+        <w:tc>
+          <w:tcPr>
+            <w:tcW w:w="9847" w:type="dxa"/>
+            <w:gridSpan w:val="2"/>
+            <w:tcBorders>
+              <w:top w:val="single" w:sz="4" w:space="0" w:color="000000"/>
+              <w:left w:val="single" w:sz="4" w:space="0" w:color="000000"/>
+              <w:bottom w:val="single" w:sz="4" w:space="0" w:color="000000"/>
+              <w:right w:val="single" w:sz="4" w:space="0" w:color="000000"/>
+            </w:tcBorders>
+          </w:tcPr>
+          <w:p>
+            <w:pPr>
+              <w:pBdr>
+                <w:top w:val="nil"/>
+                <w:left w:val="nil"/>
+                <w:bottom w:val="nil"/>
+                <w:right w:val="nil"/>
+                <w:between w:val="nil"/>
+              </w:pBdr>
+              <w:spacing w:after="100"/>
+              <w:rPr>
+                <w:color w:val="000000"/>
+                <w:sz w:val="24"/>
+                <w:szCs w:val="24"/>
+              </w:rPr>
+            </w:pPr>
+            <w:r>
+              <w:rPr>
+                <w:color w:val="000000"/>
+                <w:sz w:val="24"/>
+                <w:szCs w:val="24"/>
+              </w:rPr>
+              <w:t>Archivo cargado</w:t>
+            </w:r>
+            <w:r>
+              <w:rPr>
+                <w:color w:val="000000"/>
+                <w:sz w:val="24"/>
+                <w:szCs w:val="24"/>
+              </w:rPr>
+              <w:t>.</w:t>
+            </w:r>
+          </w:p>
+        </w:tc>
+      </w:tr>
+    </w:tbl>
+    <w:p>
+      <w:pPr>
+        <w:jc w:val="both"/>
+        <w:rPr>
+          <w:sz w:val="20"/>
+          <w:szCs w:val="20"/>
+        </w:rPr>
+      </w:pPr>
+    </w:p>
+    <w:tbl>
+      <w:tblPr>
+        <w:tblW w:w="9847" w:type="dxa"/>
+        <w:jc w:val="center"/>
+        <w:tblBorders>
+          <w:top w:val="single" w:sz="4" w:space="0" w:color="000000"/>
+          <w:left w:val="single" w:sz="4" w:space="0" w:color="000000"/>
+          <w:bottom w:val="single" w:sz="4" w:space="0" w:color="000000"/>
+          <w:right w:val="single" w:sz="4" w:space="0" w:color="000000"/>
+          <w:insideH w:val="single" w:sz="4" w:space="0" w:color="000000"/>
+          <w:insideV w:val="single" w:sz="4" w:space="0" w:color="000000"/>
+        </w:tblBorders>
+        <w:tblLayout w:type="fixed"/>
+        <w:tblLook w:val="0000" w:firstRow="0" w:lastRow="0" w:firstColumn="0" w:lastColumn="0" w:noHBand="0" w:noVBand="0"/>
+      </w:tblPr>
+      <w:tblGrid>
+        <w:gridCol w:w="1762"/>
+        <w:gridCol w:w="8085"/>
+      </w:tblGrid>
+      <w:tr>
+        <w:trPr>
+          <w:jc w:val="center"/>
+        </w:trPr>
+        <w:tc>
+          <w:tcPr>
+            <w:tcW w:w="1762" w:type="dxa"/>
+            <w:tcBorders>
+              <w:top w:val="single" w:sz="4" w:space="0" w:color="000000"/>
+              <w:left w:val="single" w:sz="4" w:space="0" w:color="000000"/>
+              <w:bottom w:val="single" w:sz="4" w:space="0" w:color="000000"/>
+              <w:right w:val="single" w:sz="4" w:space="0" w:color="000000"/>
+            </w:tcBorders>
+            <w:shd w:val="clear" w:color="auto" w:fill="F3F3F3"/>
+            <w:vAlign w:val="center"/>
+          </w:tcPr>
+          <w:p>
+            <w:pPr>
+              <w:pBdr>
+                <w:top w:val="nil"/>
+                <w:left w:val="nil"/>
+                <w:bottom w:val="nil"/>
+                <w:right w:val="nil"/>
+                <w:between w:val="nil"/>
+              </w:pBdr>
+              <w:spacing w:after="100"/>
+              <w:rPr>
+                <w:b/>
+                <w:color w:val="000000"/>
+                <w:sz w:val="24"/>
+                <w:szCs w:val="24"/>
+              </w:rPr>
+            </w:pPr>
+            <w:r>
+              <w:rPr>
+                <w:b/>
+                <w:color w:val="000000"/>
+                <w:sz w:val="24"/>
+                <w:szCs w:val="24"/>
+              </w:rPr>
+              <w:t>Nombre</w:t>
+            </w:r>
+          </w:p>
+        </w:tc>
+        <w:tc>
+          <w:tcPr>
+            <w:tcW w:w="8085" w:type="dxa"/>
+            <w:tcBorders>
+              <w:top w:val="single" w:sz="4" w:space="0" w:color="000000"/>
+              <w:left w:val="single" w:sz="4" w:space="0" w:color="000000"/>
+              <w:bottom w:val="single" w:sz="4" w:space="0" w:color="000000"/>
+              <w:right w:val="single" w:sz="4" w:space="0" w:color="000000"/>
+            </w:tcBorders>
+          </w:tcPr>
+          <w:p>
+            <w:pPr>
+              <w:pBdr>
+                <w:top w:val="nil"/>
+                <w:left w:val="nil"/>
+                <w:bottom w:val="nil"/>
+                <w:right w:val="nil"/>
+                <w:between w:val="nil"/>
+              </w:pBdr>
+              <w:spacing w:after="100"/>
+              <w:rPr>
+                <w:b/>
+                <w:color w:val="000000"/>
+                <w:sz w:val="24"/>
+                <w:szCs w:val="24"/>
+              </w:rPr>
+            </w:pPr>
+            <w:r>
+              <w:rPr>
+                <w:b/>
+                <w:color w:val="000000"/>
+                <w:sz w:val="24"/>
+                <w:szCs w:val="24"/>
+              </w:rPr>
+              <w:t>R</w:t>
+            </w:r>
+            <w:r>
+              <w:rPr>
+                <w:b/>
+                <w:color w:val="000000"/>
+                <w:sz w:val="24"/>
+                <w:szCs w:val="24"/>
+              </w:rPr>
+              <w:t>.F</w:t>
+            </w:r>
+            <w:r>
+              <w:rPr>
+                <w:b/>
+                <w:color w:val="000000"/>
+                <w:sz w:val="24"/>
+                <w:szCs w:val="24"/>
+              </w:rPr>
+              <w:t xml:space="preserve">. </w:t>
+            </w:r>
+            <w:r>
+              <w:rPr>
+                <w:b/>
+                <w:color w:val="000000"/>
+                <w:sz w:val="24"/>
+                <w:szCs w:val="24"/>
+              </w:rPr>
+              <w:t>4</w:t>
+            </w:r>
+            <w:r>
+              <w:rPr>
+                <w:b/>
+                <w:color w:val="000000"/>
+                <w:sz w:val="24"/>
+                <w:szCs w:val="24"/>
+              </w:rPr>
+              <w:t xml:space="preserve">. </w:t>
+            </w:r>
+            <w:r>
+              <w:rPr>
+                <w:b/>
+                <w:color w:val="000000"/>
+                <w:sz w:val="24"/>
+                <w:szCs w:val="24"/>
+              </w:rPr>
+              <w:t>Mostrar tiempos de busqueda</w:t>
+            </w:r>
+          </w:p>
+        </w:tc>
+      </w:tr>
+      <w:tr>
+        <w:trPr>
+          <w:jc w:val="center"/>
+        </w:trPr>
+        <w:tc>
+          <w:tcPr>
+            <w:tcW w:w="1762" w:type="dxa"/>
+            <w:tcBorders>
+              <w:top w:val="single" w:sz="4" w:space="0" w:color="000000"/>
+              <w:left w:val="single" w:sz="4" w:space="0" w:color="000000"/>
+              <w:bottom w:val="single" w:sz="4" w:space="0" w:color="000000"/>
+              <w:right w:val="single" w:sz="4" w:space="0" w:color="000000"/>
+            </w:tcBorders>
+            <w:shd w:val="clear" w:color="auto" w:fill="F3F3F3"/>
+            <w:vAlign w:val="center"/>
+          </w:tcPr>
+          <w:p>
+            <w:pPr>
+              <w:pBdr>
+                <w:top w:val="nil"/>
+                <w:left w:val="nil"/>
+                <w:bottom w:val="nil"/>
+                <w:right w:val="nil"/>
+                <w:between w:val="nil"/>
+              </w:pBdr>
+              <w:spacing w:after="100"/>
+              <w:rPr>
+                <w:b/>
+                <w:color w:val="000000"/>
+                <w:sz w:val="24"/>
+                <w:szCs w:val="24"/>
+              </w:rPr>
+            </w:pPr>
+            <w:r>
+              <w:rPr>
+                <w:b/>
+                <w:color w:val="000000"/>
+                <w:sz w:val="24"/>
+                <w:szCs w:val="24"/>
+              </w:rPr>
+              <w:t>Resumen</w:t>
+            </w:r>
+          </w:p>
+        </w:tc>
+        <w:tc>
+          <w:tcPr>
+            <w:tcW w:w="8085" w:type="dxa"/>
+            <w:tcBorders>
+              <w:top w:val="single" w:sz="4" w:space="0" w:color="000000"/>
+              <w:left w:val="single" w:sz="4" w:space="0" w:color="000000"/>
+              <w:bottom w:val="single" w:sz="4" w:space="0" w:color="000000"/>
+              <w:right w:val="single" w:sz="4" w:space="0" w:color="000000"/>
+            </w:tcBorders>
+          </w:tcPr>
+          <w:p>
+            <w:pPr>
+              <w:pBdr>
+                <w:top w:val="nil"/>
+                <w:left w:val="nil"/>
+                <w:bottom w:val="nil"/>
+                <w:right w:val="nil"/>
+                <w:between w:val="nil"/>
+              </w:pBdr>
+              <w:spacing w:after="100"/>
+              <w:rPr>
+                <w:color w:val="000000"/>
+                <w:sz w:val="24"/>
+                <w:szCs w:val="24"/>
+              </w:rPr>
+            </w:pPr>
+            <w:r>
+              <w:rPr>
+                <w:color w:val="000000"/>
+                <w:sz w:val="24"/>
+                <w:szCs w:val="24"/>
+              </w:rPr>
+              <w:t xml:space="preserve"> El </w:t>
+            </w:r>
+            <w:r>
+              <w:rPr>
+                <w:color w:val="000000"/>
+                <w:sz w:val="24"/>
+                <w:szCs w:val="24"/>
+              </w:rPr>
+              <w:t xml:space="preserve">programa debe de </w:t>
+            </w:r>
+            <w:r>
+              <w:rPr>
+                <w:color w:val="000000"/>
+                <w:sz w:val="24"/>
+                <w:szCs w:val="24"/>
+              </w:rPr>
+              <w:t>mostrar los tiempos de busquedad de un espectador o de un participante</w:t>
+            </w:r>
+            <w:bookmarkStart w:id="2" w:name="_GoBack"/>
+            <w:bookmarkEnd w:id="2"/>
+          </w:p>
+        </w:tc>
+      </w:tr>
+      <w:tr>
+        <w:trPr>
+          <w:trHeight w:val="300"/>
+          <w:jc w:val="center"/>
+        </w:trPr>
+        <w:tc>
+          <w:tcPr>
+            <w:tcW w:w="9847" w:type="dxa"/>
+            <w:gridSpan w:val="2"/>
+            <w:tcBorders>
+              <w:top w:val="single" w:sz="4" w:space="0" w:color="000000"/>
+              <w:left w:val="single" w:sz="4" w:space="0" w:color="000000"/>
+              <w:bottom w:val="single" w:sz="4" w:space="0" w:color="000000"/>
+              <w:right w:val="single" w:sz="4" w:space="0" w:color="000000"/>
+            </w:tcBorders>
+            <w:shd w:val="clear" w:color="auto" w:fill="737373"/>
+            <w:vAlign w:val="center"/>
+          </w:tcPr>
+          <w:p>
+            <w:pPr>
+              <w:pBdr>
+                <w:top w:val="nil"/>
+                <w:left w:val="nil"/>
+                <w:bottom w:val="nil"/>
+                <w:right w:val="nil"/>
+                <w:between w:val="nil"/>
+              </w:pBdr>
+              <w:spacing w:after="100"/>
+              <w:rPr>
+                <w:b/>
+                <w:color w:val="FFFFFF"/>
+                <w:sz w:val="24"/>
+                <w:szCs w:val="24"/>
+              </w:rPr>
+            </w:pPr>
+            <w:r>
+              <w:rPr>
+                <w:b/>
+                <w:color w:val="FFFFFF"/>
+                <w:sz w:val="24"/>
+                <w:szCs w:val="24"/>
+              </w:rPr>
+              <w:t>Entradas</w:t>
+            </w:r>
+          </w:p>
+        </w:tc>
+      </w:tr>
+      <w:tr>
+        <w:trPr>
+          <w:jc w:val="center"/>
+        </w:trPr>
+        <w:tc>
+          <w:tcPr>
+            <w:tcW w:w="9847" w:type="dxa"/>
+            <w:gridSpan w:val="2"/>
+            <w:tcBorders>
+              <w:top w:val="single" w:sz="4" w:space="0" w:color="000000"/>
+              <w:left w:val="single" w:sz="4" w:space="0" w:color="000000"/>
+              <w:bottom w:val="single" w:sz="4" w:space="0" w:color="000000"/>
+              <w:right w:val="single" w:sz="4" w:space="0" w:color="000000"/>
+            </w:tcBorders>
+          </w:tcPr>
+          <w:p>
+            <w:pPr>
+              <w:pBdr>
+                <w:top w:val="nil"/>
+                <w:left w:val="nil"/>
+                <w:bottom w:val="nil"/>
+                <w:right w:val="nil"/>
+                <w:between w:val="nil"/>
+              </w:pBdr>
+              <w:spacing w:after="100"/>
+              <w:rPr>
+                <w:color w:val="000000"/>
+                <w:sz w:val="24"/>
+                <w:szCs w:val="24"/>
+              </w:rPr>
+            </w:pPr>
+            <w:r>
+              <w:rPr>
+                <w:rFonts w:eastAsia="Calibri"/>
+                <w:sz w:val="24"/>
+                <w:szCs w:val="24"/>
+              </w:rPr>
+              <w:t>-</w:t>
+            </w:r>
+            <w:r>
+              <w:rPr>
+                <w:color w:val="000000"/>
+                <w:sz w:val="24"/>
+                <w:szCs w:val="24"/>
+              </w:rPr>
+              <w:t>Nombre del clan</w:t>
+            </w:r>
+          </w:p>
+        </w:tc>
+      </w:tr>
+      <w:tr>
+        <w:trPr>
+          <w:trHeight w:val="300"/>
+          <w:jc w:val="center"/>
+        </w:trPr>
+        <w:tc>
+          <w:tcPr>
+            <w:tcW w:w="9847" w:type="dxa"/>
+            <w:gridSpan w:val="2"/>
+            <w:tcBorders>
+              <w:top w:val="single" w:sz="4" w:space="0" w:color="000000"/>
+              <w:left w:val="single" w:sz="4" w:space="0" w:color="000000"/>
+              <w:bottom w:val="single" w:sz="4" w:space="0" w:color="000000"/>
+              <w:right w:val="single" w:sz="4" w:space="0" w:color="000000"/>
+            </w:tcBorders>
+            <w:shd w:val="clear" w:color="auto" w:fill="737373"/>
+            <w:vAlign w:val="center"/>
+          </w:tcPr>
+          <w:p>
+            <w:pPr>
+              <w:pBdr>
+                <w:top w:val="nil"/>
+                <w:left w:val="nil"/>
+                <w:bottom w:val="nil"/>
+                <w:right w:val="nil"/>
+                <w:between w:val="nil"/>
+              </w:pBdr>
+              <w:spacing w:after="100"/>
+              <w:rPr>
+                <w:b/>
+                <w:color w:val="FFFFFF"/>
+                <w:sz w:val="24"/>
+                <w:szCs w:val="24"/>
+              </w:rPr>
+            </w:pPr>
+            <w:r>
+              <w:rPr>
+                <w:b/>
+                <w:color w:val="FFFFFF"/>
+                <w:sz w:val="24"/>
+                <w:szCs w:val="24"/>
+              </w:rPr>
+              <w:t>Resultados</w:t>
+            </w:r>
+          </w:p>
+        </w:tc>
+      </w:tr>
+      <w:tr>
+        <w:trPr>
+          <w:jc w:val="center"/>
+        </w:trPr>
+        <w:tc>
+          <w:tcPr>
+            <w:tcW w:w="9847" w:type="dxa"/>
+            <w:gridSpan w:val="2"/>
+            <w:tcBorders>
+              <w:top w:val="single" w:sz="4" w:space="0" w:color="000000"/>
+              <w:left w:val="single" w:sz="4" w:space="0" w:color="000000"/>
+              <w:bottom w:val="single" w:sz="4" w:space="0" w:color="000000"/>
+              <w:right w:val="single" w:sz="4" w:space="0" w:color="000000"/>
+            </w:tcBorders>
+          </w:tcPr>
+          <w:p>
+            <w:pPr>
+              <w:pBdr>
+                <w:top w:val="nil"/>
+                <w:left w:val="nil"/>
+                <w:bottom w:val="nil"/>
+                <w:right w:val="nil"/>
+                <w:between w:val="nil"/>
+              </w:pBdr>
+              <w:spacing w:after="100"/>
+              <w:rPr>
+                <w:color w:val="000000"/>
+                <w:sz w:val="24"/>
+                <w:szCs w:val="24"/>
+              </w:rPr>
+            </w:pPr>
+            <w:r>
+              <w:rPr>
+                <w:color w:val="000000"/>
+                <w:sz w:val="24"/>
+                <w:szCs w:val="24"/>
+              </w:rPr>
+              <w:t>Espectador encontrado.</w:t>
+            </w:r>
+          </w:p>
+        </w:tc>
+      </w:tr>
+    </w:tbl>
+    <w:p>
+      <w:pPr>
+        <w:jc w:val="both"/>
+        <w:rPr>
+          <w:sz w:val="20"/>
+          <w:szCs w:val="20"/>
+        </w:rPr>
+      </w:pPr>
     </w:p>
     <w:sectPr>
       <w:headerReference w:type="even" r:id="rId13"/>

</xml_diff>

<commit_message>
Searches can be made, loading csv is working, cannot save changes
</commit_message>
<xml_diff>
--- a/docs/2019-2_AP2_U4_Laboratorio_Enunciado.docx
+++ b/docs/2019-2_AP2_U4_Laboratorio_Enunciado.docx
@@ -1562,25 +1562,7 @@
                 <w:sz w:val="24"/>
                 <w:szCs w:val="24"/>
               </w:rPr>
-              <w:t xml:space="preserve">Buscar un </w:t>
-            </w:r>
-            <w:r>
-              <w:rPr>
-                <w:b/>
-                <w:color w:val="000000"/>
-                <w:sz w:val="24"/>
-                <w:szCs w:val="24"/>
-              </w:rPr>
-              <w:t>participante</w:t>
-            </w:r>
-            <w:r>
-              <w:rPr>
-                <w:b/>
-                <w:color w:val="000000"/>
-                <w:sz w:val="24"/>
-                <w:szCs w:val="24"/>
-              </w:rPr>
-              <w:t xml:space="preserve"> </w:t>
+              <w:t xml:space="preserve">Buscar un participante </w:t>
             </w:r>
           </w:p>
         </w:tc>
@@ -1669,23 +1651,7 @@
                 <w:sz w:val="24"/>
                 <w:szCs w:val="24"/>
               </w:rPr>
-              <w:t xml:space="preserve">el nombre del </w:t>
-            </w:r>
-            <w:r>
-              <w:rPr>
-                <w:color w:val="000000"/>
-                <w:sz w:val="24"/>
-                <w:szCs w:val="24"/>
-              </w:rPr>
-              <w:t>participante</w:t>
-            </w:r>
-            <w:r>
-              <w:rPr>
-                <w:color w:val="000000"/>
-                <w:sz w:val="24"/>
-                <w:szCs w:val="24"/>
-              </w:rPr>
-              <w:t>, para buscarlo en el sistema.</w:t>
+              <w:t>el nombre del participante, para buscarlo en el sistema.</w:t>
             </w:r>
           </w:p>
         </w:tc>
@@ -1782,15 +1748,7 @@
                 <w:sz w:val="24"/>
                 <w:szCs w:val="24"/>
               </w:rPr>
-              <w:t xml:space="preserve">ID del </w:t>
-            </w:r>
-            <w:r>
-              <w:rPr>
-                <w:color w:val="000000"/>
-                <w:sz w:val="24"/>
-                <w:szCs w:val="24"/>
-              </w:rPr>
-              <w:t>participante</w:t>
+              <w:t>ID del participante</w:t>
             </w:r>
           </w:p>
         </w:tc>
@@ -1879,15 +1837,7 @@
                 <w:sz w:val="24"/>
                 <w:szCs w:val="24"/>
               </w:rPr>
-              <w:t>Participante</w:t>
-            </w:r>
-            <w:r>
-              <w:rPr>
-                <w:color w:val="000000"/>
-                <w:sz w:val="24"/>
-                <w:szCs w:val="24"/>
-              </w:rPr>
-              <w:t xml:space="preserve"> encontrado.</w:t>
+              <w:t>Participante encontrado.</w:t>
             </w:r>
           </w:p>
         </w:tc>
@@ -2044,34 +1994,7 @@
                 <w:sz w:val="24"/>
                 <w:szCs w:val="24"/>
               </w:rPr>
-              <w:t>Cargar archivos</w:t>
-            </w:r>
-            <w:r>
-              <w:rPr>
-                <w:b/>
-                <w:color w:val="000000"/>
-                <w:sz w:val="24"/>
-                <w:szCs w:val="24"/>
-              </w:rPr>
-              <w:t xml:space="preserve"> </w:t>
-            </w:r>
-            <w:r>
-              <w:rPr>
-                <w:b/>
-                <w:color w:val="000000"/>
-                <w:sz w:val="24"/>
-                <w:szCs w:val="24"/>
-              </w:rPr>
-              <w:t>para el sistema</w:t>
-            </w:r>
-            <w:r>
-              <w:rPr>
-                <w:b/>
-                <w:color w:val="000000"/>
-                <w:sz w:val="24"/>
-                <w:szCs w:val="24"/>
-              </w:rPr>
-              <w:t xml:space="preserve"> </w:t>
+              <w:t xml:space="preserve">Cargar archivos para el sistema </w:t>
             </w:r>
           </w:p>
         </w:tc>
@@ -2634,8 +2557,6 @@
               </w:rPr>
               <w:t>mostrar los tiempos de busquedad de un espectador o de un participante</w:t>
             </w:r>
-            <w:bookmarkStart w:id="2" w:name="_GoBack"/>
-            <w:bookmarkEnd w:id="2"/>
           </w:p>
         </w:tc>
       </w:tr>
@@ -2834,6 +2755,26 @@
           <w:szCs w:val="20"/>
         </w:rPr>
       </w:pPr>
+    </w:p>
+    <w:p>
+      <w:pPr>
+        <w:jc w:val="both"/>
+        <w:rPr>
+          <w:sz w:val="20"/>
+          <w:szCs w:val="20"/>
+        </w:rPr>
+      </w:pPr>
+    </w:p>
+    <w:p>
+      <w:pPr>
+        <w:jc w:val="both"/>
+        <w:rPr>
+          <w:sz w:val="20"/>
+          <w:szCs w:val="20"/>
+        </w:rPr>
+      </w:pPr>
+      <w:bookmarkStart w:id="2" w:name="_GoBack"/>
+      <w:bookmarkEnd w:id="2"/>
     </w:p>
     <w:sectPr>
       <w:headerReference w:type="even" r:id="rId13"/>

</xml_diff>